<commit_message>
adding final keyword to fields and removng kids setter method
</commit_message>
<xml_diff>
--- a/NestedClassesAndTypes/NestedClassesAndTypes.docx
+++ b/NestedClassesAndTypes/NestedClassesAndTypes.docx
@@ -610,6 +610,7 @@
     </w:p>
     <w:p>
       <w:pPr>
+        <w:spacing w:line="276" w:lineRule="auto"/>
         <w:rPr>
           <w:b/>
           <w:bCs/>
@@ -631,14 +632,16 @@
     </w:p>
     <w:p>
       <w:pPr>
-        <w:rPr>
-          <w:sz w:val="28"/>
-          <w:szCs w:val="28"/>
-        </w:rPr>
-      </w:pPr>
-    </w:p>
-    <w:p>
-      <w:pPr>
+        <w:spacing w:line="276" w:lineRule="auto"/>
+        <w:rPr>
+          <w:sz w:val="28"/>
+          <w:szCs w:val="28"/>
+        </w:rPr>
+      </w:pPr>
+    </w:p>
+    <w:p>
+      <w:pPr>
+        <w:spacing w:line="276" w:lineRule="auto"/>
         <w:rPr>
           <w:sz w:val="28"/>
           <w:szCs w:val="28"/>
@@ -651,17 +654,26 @@
         </w:rPr>
         <w:t xml:space="preserve">Declared within a method body. </w:t>
       </w:r>
-    </w:p>
-    <w:p>
-      <w:pPr>
-        <w:rPr>
-          <w:sz w:val="28"/>
-          <w:szCs w:val="28"/>
-        </w:rPr>
-      </w:pPr>
-    </w:p>
-    <w:p>
-      <w:pPr>
+      <w:r>
+        <w:rPr>
+          <w:sz w:val="28"/>
+          <w:szCs w:val="28"/>
+        </w:rPr>
+        <w:t>They don’t access modifiers and are only accessible in that method body while executing. Like an inner class, they have access to all fields and methods on the enclosing class. They can also access local variables and method arguments, that are final or effectively final</w:t>
+      </w:r>
+    </w:p>
+    <w:p>
+      <w:pPr>
+        <w:spacing w:line="276" w:lineRule="auto"/>
+        <w:rPr>
+          <w:sz w:val="28"/>
+          <w:szCs w:val="28"/>
+        </w:rPr>
+      </w:pPr>
+    </w:p>
+    <w:p>
+      <w:pPr>
+        <w:spacing w:line="276" w:lineRule="auto"/>
         <w:rPr>
           <w:b/>
           <w:bCs/>
@@ -683,14 +695,16 @@
     </w:p>
     <w:p>
       <w:pPr>
-        <w:rPr>
-          <w:sz w:val="28"/>
-          <w:szCs w:val="28"/>
-        </w:rPr>
-      </w:pPr>
-    </w:p>
-    <w:p>
-      <w:pPr>
+        <w:spacing w:line="276" w:lineRule="auto"/>
+        <w:rPr>
+          <w:sz w:val="28"/>
+          <w:szCs w:val="28"/>
+        </w:rPr>
+      </w:pPr>
+    </w:p>
+    <w:p>
+      <w:pPr>
+        <w:spacing w:line="276" w:lineRule="auto"/>
         <w:rPr>
           <w:sz w:val="28"/>
           <w:szCs w:val="28"/>
@@ -703,6 +717,244 @@
         </w:rPr>
         <w:t xml:space="preserve">Unnamed class, declared an instantiated in same statement. </w:t>
       </w:r>
+      <w:r>
+        <w:rPr>
+          <w:sz w:val="28"/>
+          <w:szCs w:val="28"/>
+        </w:rPr>
+        <w:t xml:space="preserve">A local class that doesn’t have a name. All nested classes have been declared as with a class declaration. The anonymous class is never declared with a class declaration but </w:t>
+      </w:r>
+      <w:proofErr w:type="spellStart"/>
+      <w:r>
+        <w:rPr>
+          <w:sz w:val="28"/>
+          <w:szCs w:val="28"/>
+        </w:rPr>
+        <w:t>its</w:t>
+      </w:r>
+      <w:proofErr w:type="spellEnd"/>
+      <w:r>
+        <w:rPr>
+          <w:sz w:val="28"/>
+          <w:szCs w:val="28"/>
+        </w:rPr>
+        <w:t xml:space="preserve"> always instantiated as a part of expression. Anonymous classes are used less after the introduction of Lambda Expression in JDK 8. </w:t>
+      </w:r>
+      <w:r>
+        <w:rPr>
+          <w:sz w:val="28"/>
+          <w:szCs w:val="28"/>
+        </w:rPr>
+        <w:t>An anonymous class in instantiated and assigned in a single statement. {} will be the sign that it’s a class.</w:t>
+      </w:r>
+    </w:p>
+    <w:p>
+      <w:pPr>
+        <w:spacing w:line="276" w:lineRule="auto"/>
+        <w:rPr>
+          <w:sz w:val="28"/>
+          <w:szCs w:val="28"/>
+        </w:rPr>
+      </w:pPr>
+    </w:p>
+    <w:p>
+      <w:pPr>
+        <w:spacing w:line="276" w:lineRule="auto"/>
+        <w:jc w:val="center"/>
+        <w:rPr>
+          <w:b/>
+          <w:bCs/>
+          <w:sz w:val="28"/>
+          <w:szCs w:val="28"/>
+        </w:rPr>
+      </w:pPr>
+      <w:r>
+        <w:rPr>
+          <w:b/>
+          <w:bCs/>
+          <w:sz w:val="28"/>
+          <w:szCs w:val="28"/>
+        </w:rPr>
+        <w:t xml:space="preserve">Var c4 = new </w:t>
+      </w:r>
+      <w:r>
+        <w:rPr>
+          <w:b/>
+          <w:bCs/>
+          <w:sz w:val="28"/>
+          <w:szCs w:val="28"/>
+        </w:rPr>
+        <w:t>C</w:t>
+      </w:r>
+      <w:r>
+        <w:rPr>
+          <w:b/>
+          <w:bCs/>
+          <w:sz w:val="28"/>
+          <w:szCs w:val="28"/>
+        </w:rPr>
+        <w:t>omparator&lt;</w:t>
+      </w:r>
+      <w:proofErr w:type="spellStart"/>
+      <w:r>
+        <w:rPr>
+          <w:b/>
+          <w:bCs/>
+          <w:sz w:val="28"/>
+          <w:szCs w:val="28"/>
+        </w:rPr>
+        <w:t>StoreEmployee</w:t>
+      </w:r>
+      <w:proofErr w:type="spellEnd"/>
+      <w:proofErr w:type="gramStart"/>
+      <w:r>
+        <w:rPr>
+          <w:b/>
+          <w:bCs/>
+          <w:sz w:val="28"/>
+          <w:szCs w:val="28"/>
+        </w:rPr>
+        <w:t>&gt;(</w:t>
+      </w:r>
+      <w:proofErr w:type="gramEnd"/>
+      <w:r>
+        <w:rPr>
+          <w:b/>
+          <w:bCs/>
+          <w:sz w:val="28"/>
+          <w:szCs w:val="28"/>
+        </w:rPr>
+        <w:t>) {};</w:t>
+      </w:r>
+    </w:p>
+    <w:p>
+      <w:pPr>
+        <w:rPr>
+          <w:sz w:val="28"/>
+          <w:szCs w:val="28"/>
+        </w:rPr>
+      </w:pPr>
+    </w:p>
+    <w:p>
+      <w:pPr>
+        <w:rPr>
+          <w:sz w:val="28"/>
+          <w:szCs w:val="28"/>
+        </w:rPr>
+      </w:pPr>
+      <w:r>
+        <w:rPr>
+          <w:sz w:val="28"/>
+          <w:szCs w:val="28"/>
+        </w:rPr>
+        <w:lastRenderedPageBreak/>
+        <w:t xml:space="preserve">This is not the type of class being instantiated. It’s the super class of the anonymous class, or it’s the interface this anonymous class will implement as shown above. </w:t>
+      </w:r>
+    </w:p>
+    <w:p>
+      <w:pPr>
+        <w:rPr>
+          <w:sz w:val="28"/>
+          <w:szCs w:val="28"/>
+        </w:rPr>
+      </w:pPr>
+    </w:p>
+    <w:p>
+      <w:pPr>
+        <w:jc w:val="center"/>
+        <w:rPr>
+          <w:sz w:val="28"/>
+          <w:szCs w:val="28"/>
+        </w:rPr>
+      </w:pPr>
+      <w:r>
+        <w:rPr>
+          <w:b/>
+          <w:bCs/>
+          <w:sz w:val="28"/>
+          <w:szCs w:val="28"/>
+        </w:rPr>
+        <w:t>Var e1 = new Employee {}</w:t>
+      </w:r>
+      <w:r>
+        <w:rPr>
+          <w:b/>
+          <w:bCs/>
+          <w:sz w:val="28"/>
+          <w:szCs w:val="28"/>
+        </w:rPr>
+        <w:t>;</w:t>
+      </w:r>
+    </w:p>
+    <w:p>
+      <w:pPr>
+        <w:rPr>
+          <w:sz w:val="28"/>
+          <w:szCs w:val="28"/>
+        </w:rPr>
+      </w:pPr>
+    </w:p>
+    <w:p>
+      <w:pPr>
+        <w:rPr>
+          <w:sz w:val="28"/>
+          <w:szCs w:val="28"/>
+        </w:rPr>
+      </w:pPr>
+      <w:r>
+        <w:rPr>
+          <w:sz w:val="28"/>
+          <w:szCs w:val="28"/>
+        </w:rPr>
+        <w:t xml:space="preserve">In the Employee example. The anonymous class is extending the Employee class. Meaning it’s a subclass of Employee. </w:t>
+      </w:r>
+    </w:p>
+    <w:p>
+      <w:pPr>
+        <w:rPr>
+          <w:sz w:val="28"/>
+          <w:szCs w:val="28"/>
+        </w:rPr>
+      </w:pPr>
+    </w:p>
+    <w:p>
+      <w:pPr>
+        <w:rPr>
+          <w:sz w:val="28"/>
+          <w:szCs w:val="28"/>
+        </w:rPr>
+      </w:pPr>
+      <w:r>
+        <w:rPr>
+          <w:sz w:val="28"/>
+          <w:szCs w:val="28"/>
+        </w:rPr>
+        <w:t>In both of the examples above, there should be a semicolon at the end of the expression because it’s the expression not the declaration.</w:t>
+      </w:r>
+    </w:p>
+    <w:p>
+      <w:pPr>
+        <w:rPr>
+          <w:sz w:val="28"/>
+          <w:szCs w:val="28"/>
+        </w:rPr>
+      </w:pPr>
+    </w:p>
+    <w:p>
+      <w:pPr>
+        <w:rPr>
+          <w:sz w:val="28"/>
+          <w:szCs w:val="28"/>
+        </w:rPr>
+      </w:pPr>
+    </w:p>
+    <w:p>
+      <w:pPr>
+        <w:rPr>
+          <w:sz w:val="28"/>
+          <w:szCs w:val="28"/>
+        </w:rPr>
+      </w:pPr>
     </w:p>
     <w:p>
       <w:pPr>

</xml_diff>